<commit_message>
change 3 folder and add 1
</commit_message>
<xml_diff>
--- a/配置管理/0514/基线发布申请表-发布基线.docx
+++ b/配置管理/0514/基线发布申请表-发布基线.docx
@@ -1,6 +1,6 @@
 
 <file path=word/document.xml><?xml version="1.0" encoding="utf-8"?>
-<w:document xmlns:wpc="http://schemas.microsoft.com/office/word/2010/wordprocessingCanvas" xmlns:mc="http://schemas.openxmlformats.org/markup-compatibility/2006" xmlns:o="urn:schemas-microsoft-com:office:office" xmlns:r="http://schemas.openxmlformats.org/officeDocument/2006/relationships" xmlns:m="http://schemas.openxmlformats.org/officeDocument/2006/math" xmlns:v="urn:schemas-microsoft-com:vml" xmlns:wp14="http://schemas.microsoft.com/office/word/2010/wordprocessingDrawing" xmlns:wp="http://schemas.openxmlformats.org/drawingml/2006/wordprocessingDrawing" xmlns:w10="urn:schemas-microsoft-com:office:word" xmlns:w="http://schemas.openxmlformats.org/wordprocessingml/2006/main" xmlns:w14="http://schemas.microsoft.com/office/word/2010/wordml" xmlns:wpg="http://schemas.microsoft.com/office/word/2010/wordprocessingGroup" xmlns:wpi="http://schemas.microsoft.com/office/word/2010/wordprocessingInk" xmlns:wne="http://schemas.microsoft.com/office/word/2006/wordml" xmlns:wps="http://schemas.microsoft.com/office/word/2010/wordprocessingShape" mc:Ignorable="w14 wp14">
+<w:document xmlns:ve="http://schemas.openxmlformats.org/markup-compatibility/2006" xmlns:o="urn:schemas-microsoft-com:office:office" xmlns:r="http://schemas.openxmlformats.org/officeDocument/2006/relationships" xmlns:m="http://schemas.openxmlformats.org/officeDocument/2006/math" xmlns:v="urn:schemas-microsoft-com:vml" xmlns:wp="http://schemas.openxmlformats.org/drawingml/2006/wordprocessingDrawing" xmlns:w10="urn:schemas-microsoft-com:office:word" xmlns:w="http://schemas.openxmlformats.org/wordprocessingml/2006/main" xmlns:wne="http://schemas.microsoft.com/office/word/2006/wordml">
   <w:body>
     <w:p>
       <w:pPr>
@@ -77,7 +77,7 @@
       <w:tblPr>
         <w:tblStyle w:val="a5"/>
         <w:tblW w:w="8758" w:type="dxa"/>
-        <w:tblLook w:val="04A0" w:firstRow="1" w:lastRow="0" w:firstColumn="1" w:lastColumn="0" w:noHBand="0" w:noVBand="1"/>
+        <w:tblLook w:val="04A0"/>
       </w:tblPr>
       <w:tblGrid>
         <w:gridCol w:w="2093"/>
@@ -109,6 +109,7 @@
               </w:rPr>
               <w:t>项目名称：</w:t>
             </w:r>
+            <w:proofErr w:type="gramStart"/>
             <w:r>
               <w:rPr>
                 <w:rFonts w:hint="eastAsia"/>
@@ -117,6 +118,7 @@
               </w:rPr>
               <w:t>微信</w:t>
             </w:r>
+            <w:proofErr w:type="gramEnd"/>
           </w:p>
         </w:tc>
         <w:tc>
@@ -203,6 +205,7 @@
               </w:rPr>
               <w:t>申请人：</w:t>
             </w:r>
+            <w:proofErr w:type="gramStart"/>
             <w:r>
               <w:rPr>
                 <w:rFonts w:hint="eastAsia"/>
@@ -211,6 +214,7 @@
               </w:rPr>
               <w:t>杨峻欢</w:t>
             </w:r>
+            <w:proofErr w:type="gramEnd"/>
           </w:p>
         </w:tc>
         <w:tc>
@@ -329,14 +333,6 @@
                 <w:szCs w:val="21"/>
               </w:rPr>
               <w:t>基线</w:t>
-            </w:r>
-            <w:r>
-              <w:rPr>
-                <w:rFonts w:hint="eastAsia"/>
-                <w:sz w:val="21"/>
-                <w:szCs w:val="21"/>
-              </w:rPr>
-              <w:t xml:space="preserve">       </w:t>
             </w:r>
             <w:r>
               <w:rPr>
@@ -1823,7 +1819,22 @@
                 <w:sz w:val="21"/>
                 <w:szCs w:val="21"/>
               </w:rPr>
-              <w:t xml:space="preserve"> 2015-06-03</w:t>
+              <w:t xml:space="preserve"> 201</w:t>
+            </w:r>
+            <w:r>
+              <w:rPr>
+                <w:rFonts w:hint="eastAsia"/>
+                <w:sz w:val="21"/>
+                <w:szCs w:val="21"/>
+              </w:rPr>
+              <w:t>6</w:t>
+            </w:r>
+            <w:r>
+              <w:rPr>
+                <w:sz w:val="21"/>
+                <w:szCs w:val="21"/>
+              </w:rPr>
+              <w:t>-06-03</w:t>
             </w:r>
           </w:p>
         </w:tc>
@@ -1873,8 +1884,8 @@
 </file>
 
 <file path=word/endnotes.xml><?xml version="1.0" encoding="utf-8"?>
-<w:endnotes xmlns:wpc="http://schemas.microsoft.com/office/word/2010/wordprocessingCanvas" xmlns:mc="http://schemas.openxmlformats.org/markup-compatibility/2006" xmlns:o="urn:schemas-microsoft-com:office:office" xmlns:r="http://schemas.openxmlformats.org/officeDocument/2006/relationships" xmlns:m="http://schemas.openxmlformats.org/officeDocument/2006/math" xmlns:v="urn:schemas-microsoft-com:vml" xmlns:wp14="http://schemas.microsoft.com/office/word/2010/wordprocessingDrawing" xmlns:wp="http://schemas.openxmlformats.org/drawingml/2006/wordprocessingDrawing" xmlns:w10="urn:schemas-microsoft-com:office:word" xmlns:w="http://schemas.openxmlformats.org/wordprocessingml/2006/main" xmlns:w14="http://schemas.microsoft.com/office/word/2010/wordml" xmlns:wpg="http://schemas.microsoft.com/office/word/2010/wordprocessingGroup" xmlns:wpi="http://schemas.microsoft.com/office/word/2010/wordprocessingInk" xmlns:wne="http://schemas.microsoft.com/office/word/2006/wordml" xmlns:wps="http://schemas.microsoft.com/office/word/2010/wordprocessingShape" mc:Ignorable="w14 wp14">
-  <w:endnote w:type="separator" w:id="-1">
+<w:endnotes xmlns:ve="http://schemas.openxmlformats.org/markup-compatibility/2006" xmlns:o="urn:schemas-microsoft-com:office:office" xmlns:r="http://schemas.openxmlformats.org/officeDocument/2006/relationships" xmlns:m="http://schemas.openxmlformats.org/officeDocument/2006/math" xmlns:v="urn:schemas-microsoft-com:vml" xmlns:wp="http://schemas.openxmlformats.org/drawingml/2006/wordprocessingDrawing" xmlns:w10="urn:schemas-microsoft-com:office:word" xmlns:w="http://schemas.openxmlformats.org/wordprocessingml/2006/main" xmlns:wne="http://schemas.microsoft.com/office/word/2006/wordml">
+  <w:endnote w:type="separator" w:id="0">
     <w:p>
       <w:pPr>
         <w:spacing w:after="0"/>
@@ -1888,7 +1899,7 @@
       </w:r>
     </w:p>
   </w:endnote>
-  <w:endnote w:type="continuationSeparator" w:id="0">
+  <w:endnote w:type="continuationSeparator" w:id="1">
     <w:p>
       <w:pPr>
         <w:spacing w:after="0"/>
@@ -1906,8 +1917,8 @@
 </file>
 
 <file path=word/footnotes.xml><?xml version="1.0" encoding="utf-8"?>
-<w:footnotes xmlns:wpc="http://schemas.microsoft.com/office/word/2010/wordprocessingCanvas" xmlns:mc="http://schemas.openxmlformats.org/markup-compatibility/2006" xmlns:o="urn:schemas-microsoft-com:office:office" xmlns:r="http://schemas.openxmlformats.org/officeDocument/2006/relationships" xmlns:m="http://schemas.openxmlformats.org/officeDocument/2006/math" xmlns:v="urn:schemas-microsoft-com:vml" xmlns:wp14="http://schemas.microsoft.com/office/word/2010/wordprocessingDrawing" xmlns:wp="http://schemas.openxmlformats.org/drawingml/2006/wordprocessingDrawing" xmlns:w10="urn:schemas-microsoft-com:office:word" xmlns:w="http://schemas.openxmlformats.org/wordprocessingml/2006/main" xmlns:w14="http://schemas.microsoft.com/office/word/2010/wordml" xmlns:wpg="http://schemas.microsoft.com/office/word/2010/wordprocessingGroup" xmlns:wpi="http://schemas.microsoft.com/office/word/2010/wordprocessingInk" xmlns:wne="http://schemas.microsoft.com/office/word/2006/wordml" xmlns:wps="http://schemas.microsoft.com/office/word/2010/wordprocessingShape" mc:Ignorable="w14 wp14">
-  <w:footnote w:type="separator" w:id="-1">
+<w:footnotes xmlns:ve="http://schemas.openxmlformats.org/markup-compatibility/2006" xmlns:o="urn:schemas-microsoft-com:office:office" xmlns:r="http://schemas.openxmlformats.org/officeDocument/2006/relationships" xmlns:m="http://schemas.openxmlformats.org/officeDocument/2006/math" xmlns:v="urn:schemas-microsoft-com:vml" xmlns:wp="http://schemas.openxmlformats.org/drawingml/2006/wordprocessingDrawing" xmlns:w10="urn:schemas-microsoft-com:office:word" xmlns:w="http://schemas.openxmlformats.org/wordprocessingml/2006/main" xmlns:wne="http://schemas.microsoft.com/office/word/2006/wordml">
+  <w:footnote w:type="separator" w:id="0">
     <w:p>
       <w:pPr>
         <w:spacing w:after="0"/>
@@ -1921,7 +1932,7 @@
       </w:r>
     </w:p>
   </w:footnote>
-  <w:footnote w:type="continuationSeparator" w:id="0">
+  <w:footnote w:type="continuationSeparator" w:id="1">
     <w:p>
       <w:pPr>
         <w:spacing w:after="0"/>
@@ -1939,7 +1950,7 @@
 </file>
 
 <file path=word/styles.xml><?xml version="1.0" encoding="utf-8"?>
-<w:styles xmlns:mc="http://schemas.openxmlformats.org/markup-compatibility/2006" xmlns:r="http://schemas.openxmlformats.org/officeDocument/2006/relationships" xmlns:w="http://schemas.openxmlformats.org/wordprocessingml/2006/main" xmlns:w14="http://schemas.microsoft.com/office/word/2010/wordml" mc:Ignorable="w14">
+<w:styles xmlns:r="http://schemas.openxmlformats.org/officeDocument/2006/relationships" xmlns:w="http://schemas.openxmlformats.org/wordprocessingml/2006/main">
   <w:docDefaults>
     <w:rPrDefault>
       <w:rPr>
@@ -2118,6 +2129,7 @@
     <w:uiPriority w:val="99"/>
     <w:semiHidden/>
     <w:unhideWhenUsed/>
+    <w:qFormat/>
     <w:tblPr>
       <w:tblInd w:w="0" w:type="dxa"/>
       <w:tblCellMar>
@@ -2211,6 +2223,7 @@
       <w:spacing w:after="0" w:line="240" w:lineRule="auto"/>
     </w:pPr>
     <w:tblPr>
+      <w:tblInd w:w="0" w:type="dxa"/>
       <w:tblBorders>
         <w:top w:val="single" w:sz="4" w:space="0" w:color="000000" w:themeColor="text1"/>
         <w:left w:val="single" w:sz="4" w:space="0" w:color="000000" w:themeColor="text1"/>
@@ -2219,6 +2232,12 @@
         <w:insideH w:val="single" w:sz="4" w:space="0" w:color="000000" w:themeColor="text1"/>
         <w:insideV w:val="single" w:sz="4" w:space="0" w:color="000000" w:themeColor="text1"/>
       </w:tblBorders>
+      <w:tblCellMar>
+        <w:top w:w="0" w:type="dxa"/>
+        <w:left w:w="108" w:type="dxa"/>
+        <w:bottom w:w="0" w:type="dxa"/>
+        <w:right w:w="108" w:type="dxa"/>
+      </w:tblCellMar>
     </w:tblPr>
   </w:style>
 </w:styles>

</xml_diff>